<commit_message>
May not have approximation this semester
</commit_message>
<xml_diff>
--- a/homeworks/homeworks/HW6.docx
+++ b/homeworks/homeworks/HW6.docx
@@ -1448,7 +1448,23 @@
         <w:rPr>
           <w:b/>
         </w:rPr>
-        <w:t xml:space="preserve">[Question </w:t>
+        <w:t>[</w:t>
+      </w:r>
+      <w:commentRangeStart w:id="9"/>
+      <w:r>
+        <w:rPr>
+          <w:b/>
+        </w:rPr>
+        <w:t xml:space="preserve">Question </w:t>
+      </w:r>
+      <w:commentRangeEnd w:id="9"/>
+      <w:r>
+        <w:rPr>
+          <w:rStyle w:val="CommentReference"/>
+          <w:rFonts w:eastAsia="SimSun"/>
+          <w:lang w:eastAsia="en-US"/>
+        </w:rPr>
+        <w:commentReference w:id="9"/>
       </w:r>
       <w:r>
         <w:rPr>
@@ -1809,6 +1825,22 @@
       </w:r>
     </w:p>
   </w:comment>
+  <w:comment w:id="9" w:author="Junhao Zhang" w:date="2021-06-15T20:14:00Z" w:initials="JZ">
+    <w:p>
+      <w:pPr>
+        <w:pStyle w:val="CommentText"/>
+      </w:pPr>
+      <w:r>
+        <w:rPr>
+          <w:rStyle w:val="CommentReference"/>
+        </w:rPr>
+        <w:annotationRef/>
+      </w:r>
+      <w:r>
+        <w:t>May not have Approximation this semester.</w:t>
+      </w:r>
+    </w:p>
+  </w:comment>
 </w:comments>
 </file>
 
@@ -1823,6 +1855,7 @@
   <w15:commentEx w15:paraId="3282959C" w15:done="0"/>
   <w15:commentEx w15:paraId="0142D2A0" w15:done="0"/>
   <w15:commentEx w15:paraId="32447EC2" w15:done="0"/>
+  <w15:commentEx w15:paraId="7CD26181" w15:done="0"/>
 </w15:commentsEx>
 </file>
 
@@ -1837,6 +1870,7 @@
   <w16cex:commentExtensible w16cex:durableId="247320E5" w16cex:dateUtc="2021-06-15T19:51:00Z"/>
   <w16cex:commentExtensible w16cex:durableId="24734F68" w16cex:dateUtc="2021-06-15T23:10:00Z"/>
   <w16cex:commentExtensible w16cex:durableId="24735011" w16cex:dateUtc="2021-06-15T23:13:00Z"/>
+  <w16cex:commentExtensible w16cex:durableId="247388BF" w16cex:dateUtc="2021-06-16T03:14:00Z"/>
 </w16cex:commentsExtensible>
 </file>
 
@@ -1851,6 +1885,7 @@
   <w16cid:commentId w16cid:paraId="3282959C" w16cid:durableId="247320E5"/>
   <w16cid:commentId w16cid:paraId="0142D2A0" w16cid:durableId="24734F68"/>
   <w16cid:commentId w16cid:paraId="32447EC2" w16cid:durableId="24735011"/>
+  <w16cid:commentId w16cid:paraId="7CD26181" w16cid:durableId="247388BF"/>
 </w16cid:commentsIds>
 </file>
 
@@ -4351,7 +4386,7 @@
 </file>
 
 <file path=customXml/itemProps1.xml><?xml version="1.0" encoding="utf-8"?>
-<ds:datastoreItem xmlns:ds="http://schemas.openxmlformats.org/officeDocument/2006/customXml" ds:itemID="{5735474C-74A0-184C-A70A-48C0D457C2DD}">
+<ds:datastoreItem xmlns:ds="http://schemas.openxmlformats.org/officeDocument/2006/customXml" ds:itemID="{44AA098F-1250-444D-BBEE-5DCC9E6ECB72}">
   <ds:schemaRefs>
     <ds:schemaRef ds:uri="http://schemas.openxmlformats.org/officeDocument/2006/bibliography"/>
   </ds:schemaRefs>

</xml_diff>